<commit_message>
second to last push
</commit_message>
<xml_diff>
--- a/bens_files/Urban Connectivity Summary.docx
+++ b/bens_files/Urban Connectivity Summary.docx
@@ -22,7 +22,15 @@
         <w:t>subcategories</w:t>
       </w:r>
       <w:r>
-        <w:t xml:space="preserve">.  The data set includes categories like park area for and walkability for different demographics, number of pickleball courts, basketball courts, beaches in the city, etc.  We decided to focus on the three categories that we felt impacted </w:t>
+        <w:t xml:space="preserve">.  The data set includes categories like park area for and walkability for different demographics, number of pickleball courts, basketball courts, beaches in the city, etc.  We decided to focus on the three categories that we felt </w:t>
+      </w:r>
+      <w:proofErr w:type="gramStart"/>
+      <w:r>
+        <w:t>impacted</w:t>
+      </w:r>
+      <w:proofErr w:type="gramEnd"/>
+      <w:r>
+        <w:t xml:space="preserve"> </w:t>
       </w:r>
       <w:r>
         <w:t xml:space="preserve">the </w:t>
@@ -63,7 +71,27 @@
         <w:t xml:space="preserve">Our urban connectivity scores were used against the 2024 city population (also generated from a Kaggle dataset).  We wanted to determine if cities with bigger populations were easier or more difficult to get around in and interact with. </w:t>
       </w:r>
       <w:r>
-        <w:t xml:space="preserve">Pearsons R correlation was the main statistic we used to determine these factors.  Our results for our three different categories came in mixed.  Our transit score came in with the highest R value of .74.  This is a very good indication that more populated cities have better public transportation systems.  Conversely our bike score r vale came in quite low at only .36.  </w:t>
+        <w:t>Pearsons R correlation was the main statistic we used to determine these factors.  Our results for our three different categories came in mixed.  Our transit score came in with the highest R value of .7</w:t>
+      </w:r>
+      <w:r>
+        <w:t>3</w:t>
+      </w:r>
+      <w:r>
+        <w:t xml:space="preserve">.  This is a very good indication that more populated cities have better public transportation systems.  Conversely our bike score r </w:t>
+      </w:r>
+      <w:proofErr w:type="gramStart"/>
+      <w:r>
+        <w:t>vale</w:t>
+      </w:r>
+      <w:proofErr w:type="gramEnd"/>
+      <w:r>
+        <w:t xml:space="preserve"> came in quite low at only .3</w:t>
+      </w:r>
+      <w:r>
+        <w:t>9</w:t>
+      </w:r>
+      <w:r>
+        <w:t xml:space="preserve">.  </w:t>
       </w:r>
       <w:r>
         <w:t xml:space="preserve">This is a relatively weak correlation meaning that population size is not a great indicator of how well a city ranks </w:t>
@@ -84,7 +112,21 @@
         <w:t>was</w:t>
       </w:r>
       <w:r>
-        <w:t xml:space="preserve"> closet to our total urban score calculation.  The walk score came in at .65 and the total urban score r value came in at .61</w:t>
+        <w:t xml:space="preserve"> </w:t>
+      </w:r>
+      <w:proofErr w:type="gramStart"/>
+      <w:r>
+        <w:t>closet</w:t>
+      </w:r>
+      <w:proofErr w:type="gramEnd"/>
+      <w:r>
+        <w:t xml:space="preserve"> to our total urban score calculation.  The walk score came in at .6</w:t>
+      </w:r>
+      <w:r>
+        <w:t>4</w:t>
+      </w:r>
+      <w:r>
+        <w:t xml:space="preserve"> and the total urban score r value came in at .61</w:t>
       </w:r>
       <w:r>
         <w:t>.</w:t>

</xml_diff>